<commit_message>
insert product and product type in admin
</commit_message>
<xml_diff>
--- a/Design/analysis_design_phase.docx
+++ b/Design/analysis_design_phase.docx
@@ -302,6 +302,7 @@
         </w:rPr>
         <w:t xml:space="preserve"> </w:t>
       </w:r>
+      <w:proofErr w:type="spellStart"/>
       <w:r>
         <w:rPr>
           <w:rFonts w:ascii="Arial" w:hAnsi="Arial" w:cs="Arial"/>
@@ -311,6 +312,7 @@
         </w:rPr>
         <w:t>Febrauray</w:t>
       </w:r>
+      <w:proofErr w:type="spellEnd"/>
       <w:r>
         <w:rPr>
           <w:rFonts w:ascii="Arial" w:hAnsi="Arial" w:cs="Arial"/>
@@ -375,8 +377,59 @@
           <w:sz w:val="30"/>
           <w:szCs w:val="30"/>
         </w:rPr>
-        <w:t>By: Sadina jarga magar</w:t>
-      </w:r>
+        <w:t xml:space="preserve">By: </w:t>
+      </w:r>
+      <w:proofErr w:type="spellStart"/>
+      <w:r>
+        <w:rPr>
+          <w:rFonts w:ascii="Arial" w:hAnsi="Arial" w:cs="Arial"/>
+          <w:b/>
+          <w:sz w:val="30"/>
+          <w:szCs w:val="30"/>
+        </w:rPr>
+        <w:t>Sadina</w:t>
+      </w:r>
+      <w:proofErr w:type="spellEnd"/>
+      <w:r>
+        <w:rPr>
+          <w:rFonts w:ascii="Arial" w:hAnsi="Arial" w:cs="Arial"/>
+          <w:b/>
+          <w:sz w:val="30"/>
+          <w:szCs w:val="30"/>
+        </w:rPr>
+        <w:t xml:space="preserve"> </w:t>
+      </w:r>
+      <w:proofErr w:type="spellStart"/>
+      <w:r>
+        <w:rPr>
+          <w:rFonts w:ascii="Arial" w:hAnsi="Arial" w:cs="Arial"/>
+          <w:b/>
+          <w:sz w:val="30"/>
+          <w:szCs w:val="30"/>
+        </w:rPr>
+        <w:t>jarga</w:t>
+      </w:r>
+      <w:proofErr w:type="spellEnd"/>
+      <w:r>
+        <w:rPr>
+          <w:rFonts w:ascii="Arial" w:hAnsi="Arial" w:cs="Arial"/>
+          <w:b/>
+          <w:sz w:val="30"/>
+          <w:szCs w:val="30"/>
+        </w:rPr>
+        <w:t xml:space="preserve"> </w:t>
+      </w:r>
+      <w:proofErr w:type="spellStart"/>
+      <w:r>
+        <w:rPr>
+          <w:rFonts w:ascii="Arial" w:hAnsi="Arial" w:cs="Arial"/>
+          <w:b/>
+          <w:sz w:val="30"/>
+          <w:szCs w:val="30"/>
+        </w:rPr>
+        <w:t>magar</w:t>
+      </w:r>
+      <w:proofErr w:type="spellEnd"/>
     </w:p>
     <w:p>
       <w:pPr>
@@ -704,6 +757,7 @@
           <w:spacing w:val="6"/>
         </w:rPr>
       </w:pPr>
+      <w:proofErr w:type="gramStart"/>
       <w:r>
         <w:rPr>
           <w:rFonts w:ascii="Georgia" w:hAnsi="Georgia"/>
@@ -742,6 +796,7 @@
         </w:rPr>
         <w:t>the system performs a certain function.</w:t>
       </w:r>
+      <w:proofErr w:type="gramEnd"/>
     </w:p>
     <w:p>
       <w:pPr>
@@ -5333,6 +5388,84 @@
           <w:szCs w:val="24"/>
         </w:rPr>
       </w:pPr>
+      <w:r>
+        <w:rPr>
+          <w:rFonts w:ascii="Georgia" w:hAnsi="Georgia" w:cs="Arial"/>
+          <w:sz w:val="24"/>
+          <w:szCs w:val="24"/>
+        </w:rPr>
+        <w:t xml:space="preserve">5) </w:t>
+      </w:r>
+      <w:r>
+        <w:rPr>
+          <w:rFonts w:ascii="Georgia" w:hAnsi="Georgia" w:cs="Arial"/>
+          <w:sz w:val="28"/>
+          <w:szCs w:val="28"/>
+        </w:rPr>
+        <w:t>Sequence Diagram</w:t>
+      </w:r>
+    </w:p>
+    <w:p>
+      <w:pPr>
+        <w:rPr>
+          <w:rFonts w:ascii="Georgia" w:hAnsi="Georgia" w:cs="Arial"/>
+          <w:sz w:val="24"/>
+          <w:szCs w:val="24"/>
+        </w:rPr>
+      </w:pPr>
+      <w:r>
+        <w:rPr>
+          <w:rFonts w:ascii="Georgia" w:hAnsi="Georgia" w:cs="Arial"/>
+          <w:noProof/>
+          <w:sz w:val="24"/>
+          <w:szCs w:val="24"/>
+        </w:rPr>
+        <w:drawing>
+          <wp:inline distT="0" distB="0" distL="0" distR="0">
+            <wp:extent cx="5936814" cy="3550920"/>
+            <wp:effectExtent l="19050" t="0" r="6786" b="0"/>
+            <wp:docPr id="2" name="Picture 1" descr="E:\supermarket-management-system\Implementation\adminsequence.jpg"/>
+            <wp:cNvGraphicFramePr>
+              <a:graphicFrameLocks xmlns:a="http://schemas.openxmlformats.org/drawingml/2006/main" noChangeAspect="1"/>
+            </wp:cNvGraphicFramePr>
+            <a:graphic xmlns:a="http://schemas.openxmlformats.org/drawingml/2006/main">
+              <a:graphicData uri="http://schemas.openxmlformats.org/drawingml/2006/picture">
+                <pic:pic xmlns:pic="http://schemas.openxmlformats.org/drawingml/2006/picture">
+                  <pic:nvPicPr>
+                    <pic:cNvPr id="0" name="Picture 1" descr="E:\supermarket-management-system\Implementation\adminsequence.jpg"/>
+                    <pic:cNvPicPr>
+                      <a:picLocks noChangeAspect="1" noChangeArrowheads="1"/>
+                    </pic:cNvPicPr>
+                  </pic:nvPicPr>
+                  <pic:blipFill>
+                    <a:blip r:embed="rId15" cstate="print"/>
+                    <a:srcRect/>
+                    <a:stretch>
+                      <a:fillRect/>
+                    </a:stretch>
+                  </pic:blipFill>
+                  <pic:spPr bwMode="auto">
+                    <a:xfrm>
+                      <a:off x="0" y="0"/>
+                      <a:ext cx="5943600" cy="3554979"/>
+                    </a:xfrm>
+                    <a:prstGeom prst="rect">
+                      <a:avLst/>
+                    </a:prstGeom>
+                    <a:noFill/>
+                    <a:ln w="9525">
+                      <a:noFill/>
+                      <a:miter lim="800000"/>
+                      <a:headEnd/>
+                      <a:tailEnd/>
+                    </a:ln>
+                  </pic:spPr>
+                </pic:pic>
+              </a:graphicData>
+            </a:graphic>
+          </wp:inline>
+        </w:drawing>
+      </w:r>
     </w:p>
     <w:p>
       <w:pPr>

</xml_diff>

<commit_message>
edited about page with additinal functionality
</commit_message>
<xml_diff>
--- a/Design/analysis_design_phase.docx
+++ b/Design/analysis_design_phase.docx
@@ -302,7 +302,6 @@
         </w:rPr>
         <w:t xml:space="preserve"> </w:t>
       </w:r>
-      <w:proofErr w:type="spellStart"/>
       <w:r>
         <w:rPr>
           <w:rFonts w:ascii="Arial" w:hAnsi="Arial" w:cs="Arial"/>
@@ -312,7 +311,6 @@
         </w:rPr>
         <w:t>Febrauray</w:t>
       </w:r>
-      <w:proofErr w:type="spellEnd"/>
       <w:r>
         <w:rPr>
           <w:rFonts w:ascii="Arial" w:hAnsi="Arial" w:cs="Arial"/>
@@ -377,59 +375,8 @@
           <w:sz w:val="30"/>
           <w:szCs w:val="30"/>
         </w:rPr>
-        <w:t xml:space="preserve">By: </w:t>
-      </w:r>
-      <w:proofErr w:type="spellStart"/>
-      <w:r>
-        <w:rPr>
-          <w:rFonts w:ascii="Arial" w:hAnsi="Arial" w:cs="Arial"/>
-          <w:b/>
-          <w:sz w:val="30"/>
-          <w:szCs w:val="30"/>
-        </w:rPr>
-        <w:t>Sadina</w:t>
-      </w:r>
-      <w:proofErr w:type="spellEnd"/>
-      <w:r>
-        <w:rPr>
-          <w:rFonts w:ascii="Arial" w:hAnsi="Arial" w:cs="Arial"/>
-          <w:b/>
-          <w:sz w:val="30"/>
-          <w:szCs w:val="30"/>
-        </w:rPr>
-        <w:t xml:space="preserve"> </w:t>
-      </w:r>
-      <w:proofErr w:type="spellStart"/>
-      <w:r>
-        <w:rPr>
-          <w:rFonts w:ascii="Arial" w:hAnsi="Arial" w:cs="Arial"/>
-          <w:b/>
-          <w:sz w:val="30"/>
-          <w:szCs w:val="30"/>
-        </w:rPr>
-        <w:t>jarga</w:t>
-      </w:r>
-      <w:proofErr w:type="spellEnd"/>
-      <w:r>
-        <w:rPr>
-          <w:rFonts w:ascii="Arial" w:hAnsi="Arial" w:cs="Arial"/>
-          <w:b/>
-          <w:sz w:val="30"/>
-          <w:szCs w:val="30"/>
-        </w:rPr>
-        <w:t xml:space="preserve"> </w:t>
-      </w:r>
-      <w:proofErr w:type="spellStart"/>
-      <w:r>
-        <w:rPr>
-          <w:rFonts w:ascii="Arial" w:hAnsi="Arial" w:cs="Arial"/>
-          <w:b/>
-          <w:sz w:val="30"/>
-          <w:szCs w:val="30"/>
-        </w:rPr>
-        <w:t>magar</w:t>
-      </w:r>
-      <w:proofErr w:type="spellEnd"/>
+        <w:t>By: Sadina jarga magar</w:t>
+      </w:r>
     </w:p>
     <w:p>
       <w:pPr>
@@ -757,7 +704,6 @@
           <w:spacing w:val="6"/>
         </w:rPr>
       </w:pPr>
-      <w:proofErr w:type="gramStart"/>
       <w:r>
         <w:rPr>
           <w:rFonts w:ascii="Georgia" w:hAnsi="Georgia"/>
@@ -796,7 +742,6 @@
         </w:rPr>
         <w:t>the system performs a certain function.</w:t>
       </w:r>
-      <w:proofErr w:type="gramEnd"/>
     </w:p>
     <w:p>
       <w:pPr>
@@ -3147,50 +3092,31 @@
       <w:r>
         <w:rPr>
           <w:rFonts w:ascii="Georgia" w:hAnsi="Georgia" w:cs="Arial"/>
-          <w:sz w:val="28"/>
-          <w:szCs w:val="28"/>
-        </w:rPr>
-        <w:t>Home page</w:t>
-      </w:r>
-    </w:p>
-    <w:p>
-      <w:pPr>
-        <w:pStyle w:val="ListParagraph"/>
-        <w:ind w:left="1350"/>
-        <w:rPr>
-          <w:rFonts w:ascii="Arial" w:hAnsi="Arial" w:cs="Arial"/>
-          <w:sz w:val="28"/>
-          <w:szCs w:val="28"/>
-        </w:rPr>
-      </w:pPr>
-      <w:r>
-        <w:rPr>
-          <w:rFonts w:ascii="Arial" w:hAnsi="Arial" w:cs="Arial"/>
           <w:noProof/>
           <w:sz w:val="28"/>
           <w:szCs w:val="28"/>
         </w:rPr>
         <w:drawing>
-          <wp:anchor distT="0" distB="0" distL="114300" distR="114300" simplePos="0" relativeHeight="251663360" behindDoc="1" locked="0" layoutInCell="1" allowOverlap="1">
+          <wp:anchor distT="0" distB="0" distL="114300" distR="114300" simplePos="0" relativeHeight="251668480" behindDoc="1" locked="0" layoutInCell="1" allowOverlap="1">
             <wp:simplePos x="0" y="0"/>
             <wp:positionH relativeFrom="column">
-              <wp:posOffset>323850</wp:posOffset>
+              <wp:posOffset>186690</wp:posOffset>
             </wp:positionH>
             <wp:positionV relativeFrom="paragraph">
-              <wp:posOffset>222885</wp:posOffset>
+              <wp:posOffset>231775</wp:posOffset>
             </wp:positionV>
-            <wp:extent cx="5947410" cy="2644140"/>
+            <wp:extent cx="5947410" cy="2948940"/>
             <wp:effectExtent l="19050" t="0" r="0" b="0"/>
             <wp:wrapTight wrapText="bothSides">
               <wp:wrapPolygon edited="0">
                 <wp:start x="-69" y="0"/>
-                <wp:lineTo x="-69" y="21476"/>
-                <wp:lineTo x="21586" y="21476"/>
+                <wp:lineTo x="-69" y="21488"/>
+                <wp:lineTo x="21586" y="21488"/>
                 <wp:lineTo x="21586" y="0"/>
                 <wp:lineTo x="-69" y="0"/>
               </wp:wrapPolygon>
             </wp:wrapTight>
-            <wp:docPr id="5" name="Picture 1"/>
+            <wp:docPr id="4" name="Picture 1"/>
             <wp:cNvGraphicFramePr>
               <a:graphicFrameLocks xmlns:a="http://schemas.openxmlformats.org/drawingml/2006/main" noChangeAspect="1"/>
             </wp:cNvGraphicFramePr>
@@ -3213,7 +3139,7 @@
                   <pic:spPr bwMode="auto">
                     <a:xfrm>
                       <a:off x="0" y="0"/>
-                      <a:ext cx="5947410" cy="2644140"/>
+                      <a:ext cx="5947410" cy="2948940"/>
                     </a:xfrm>
                     <a:prstGeom prst="rect">
                       <a:avLst/>
@@ -3232,28 +3158,14 @@
           </wp:anchor>
         </w:drawing>
       </w:r>
-    </w:p>
-    <w:p>
-      <w:pPr>
-        <w:pStyle w:val="ListParagraph"/>
-        <w:ind w:left="1350"/>
-        <w:rPr>
-          <w:rFonts w:ascii="Arial" w:hAnsi="Arial" w:cs="Arial"/>
+      <w:r>
+        <w:rPr>
+          <w:rFonts w:ascii="Georgia" w:hAnsi="Georgia" w:cs="Arial"/>
           <w:sz w:val="28"/>
           <w:szCs w:val="28"/>
         </w:rPr>
-      </w:pPr>
-    </w:p>
-    <w:p>
-      <w:pPr>
-        <w:pStyle w:val="ListParagraph"/>
-        <w:ind w:left="630"/>
-        <w:rPr>
-          <w:rFonts w:ascii="Arial" w:hAnsi="Arial" w:cs="Arial"/>
-          <w:sz w:val="36"/>
-          <w:szCs w:val="36"/>
-        </w:rPr>
-      </w:pPr>
+        <w:t>Home page</w:t>
+      </w:r>
     </w:p>
     <w:p>
       <w:pPr>
@@ -3274,7 +3186,15 @@
           <w:sz w:val="28"/>
           <w:szCs w:val="28"/>
         </w:rPr>
-        <w:t>Product page</w:t>
+        <w:t>Product pag</w:t>
+      </w:r>
+      <w:r>
+        <w:rPr>
+          <w:rFonts w:ascii="Georgia" w:hAnsi="Georgia" w:cs="Arial"/>
+          <w:sz w:val="28"/>
+          <w:szCs w:val="28"/>
+        </w:rPr>
+        <w:t>e</w:t>
       </w:r>
     </w:p>
     <w:p>
@@ -3295,26 +3215,26 @@
           <w:szCs w:val="32"/>
         </w:rPr>
         <w:drawing>
-          <wp:anchor distT="0" distB="0" distL="114300" distR="114300" simplePos="0" relativeHeight="251661312" behindDoc="1" locked="0" layoutInCell="1" allowOverlap="1">
+          <wp:anchor distT="0" distB="0" distL="114300" distR="114300" simplePos="0" relativeHeight="251669504" behindDoc="1" locked="0" layoutInCell="1" allowOverlap="1">
             <wp:simplePos x="0" y="0"/>
             <wp:positionH relativeFrom="column">
-              <wp:posOffset>483870</wp:posOffset>
+              <wp:posOffset>278130</wp:posOffset>
             </wp:positionH>
             <wp:positionV relativeFrom="paragraph">
-              <wp:posOffset>182880</wp:posOffset>
+              <wp:posOffset>135255</wp:posOffset>
             </wp:positionV>
-            <wp:extent cx="5947410" cy="2667000"/>
+            <wp:extent cx="5947410" cy="2926080"/>
             <wp:effectExtent l="19050" t="0" r="0" b="0"/>
             <wp:wrapTight wrapText="bothSides">
               <wp:wrapPolygon edited="0">
                 <wp:start x="-69" y="0"/>
-                <wp:lineTo x="-69" y="21446"/>
-                <wp:lineTo x="21586" y="21446"/>
+                <wp:lineTo x="-69" y="21516"/>
+                <wp:lineTo x="21586" y="21516"/>
                 <wp:lineTo x="21586" y="0"/>
                 <wp:lineTo x="-69" y="0"/>
               </wp:wrapPolygon>
             </wp:wrapTight>
-            <wp:docPr id="6" name="Picture 4"/>
+            <wp:docPr id="14" name="Picture 10"/>
             <wp:cNvGraphicFramePr>
               <a:graphicFrameLocks xmlns:a="http://schemas.openxmlformats.org/drawingml/2006/main" noChangeAspect="1"/>
             </wp:cNvGraphicFramePr>
@@ -3322,7 +3242,7 @@
               <a:graphicData uri="http://schemas.openxmlformats.org/drawingml/2006/picture">
                 <pic:pic xmlns:pic="http://schemas.openxmlformats.org/drawingml/2006/picture">
                   <pic:nvPicPr>
-                    <pic:cNvPr id="0" name="Picture 4"/>
+                    <pic:cNvPr id="0" name="Picture 10"/>
                     <pic:cNvPicPr>
                       <a:picLocks noChangeAspect="1" noChangeArrowheads="1"/>
                     </pic:cNvPicPr>
@@ -3337,7 +3257,7 @@
                   <pic:spPr bwMode="auto">
                     <a:xfrm>
                       <a:off x="0" y="0"/>
-                      <a:ext cx="5947410" cy="2667000"/>
+                      <a:ext cx="5947410" cy="2926080"/>
                     </a:xfrm>
                     <a:prstGeom prst="rect">
                       <a:avLst/>
@@ -3359,124 +3279,42 @@
     </w:p>
     <w:p>
       <w:pPr>
-        <w:pStyle w:val="ListParagraph"/>
-        <w:numPr>
-          <w:ilvl w:val="0"/>
-          <w:numId w:val="2"/>
-        </w:numPr>
-        <w:rPr>
-          <w:rFonts w:ascii="Arial" w:hAnsi="Arial" w:cs="Arial"/>
-          <w:sz w:val="32"/>
-          <w:szCs w:val="32"/>
-        </w:rPr>
-      </w:pPr>
-    </w:p>
-    <w:p>
-      <w:pPr>
-        <w:pStyle w:val="ListParagraph"/>
-        <w:rPr>
-          <w:rFonts w:ascii="Arial" w:hAnsi="Arial" w:cs="Arial"/>
-          <w:sz w:val="32"/>
-          <w:szCs w:val="32"/>
-        </w:rPr>
-      </w:pPr>
-    </w:p>
-    <w:p>
-      <w:pPr>
-        <w:pStyle w:val="ListParagraph"/>
-        <w:numPr>
-          <w:ilvl w:val="0"/>
-          <w:numId w:val="2"/>
-        </w:numPr>
-        <w:rPr>
-          <w:rFonts w:ascii="Arial" w:hAnsi="Arial" w:cs="Arial"/>
-          <w:sz w:val="32"/>
-          <w:szCs w:val="32"/>
-        </w:rPr>
-      </w:pPr>
-    </w:p>
-    <w:p>
-      <w:pPr>
-        <w:pStyle w:val="ListParagraph"/>
-        <w:numPr>
-          <w:ilvl w:val="0"/>
-          <w:numId w:val="2"/>
-        </w:numPr>
-        <w:rPr>
-          <w:rFonts w:ascii="Arial" w:hAnsi="Arial" w:cs="Arial"/>
-          <w:sz w:val="32"/>
-          <w:szCs w:val="32"/>
-        </w:rPr>
-      </w:pPr>
-    </w:p>
-    <w:p>
-      <w:pPr>
-        <w:pStyle w:val="ListParagraph"/>
-        <w:numPr>
-          <w:ilvl w:val="0"/>
-          <w:numId w:val="2"/>
-        </w:numPr>
-        <w:rPr>
-          <w:rFonts w:ascii="Arial" w:hAnsi="Arial" w:cs="Arial"/>
-          <w:sz w:val="32"/>
-          <w:szCs w:val="32"/>
-        </w:rPr>
-      </w:pPr>
-    </w:p>
-    <w:p>
-      <w:pPr>
-        <w:pStyle w:val="ListParagraph"/>
-        <w:numPr>
-          <w:ilvl w:val="0"/>
-          <w:numId w:val="2"/>
-        </w:numPr>
-        <w:rPr>
-          <w:rFonts w:ascii="Arial" w:hAnsi="Arial" w:cs="Arial"/>
-          <w:sz w:val="32"/>
-          <w:szCs w:val="32"/>
-        </w:rPr>
-      </w:pPr>
-    </w:p>
-    <w:p>
-      <w:pPr>
-        <w:pStyle w:val="ListParagraph"/>
-        <w:numPr>
-          <w:ilvl w:val="0"/>
-          <w:numId w:val="2"/>
-        </w:numPr>
-        <w:rPr>
-          <w:rFonts w:ascii="Arial" w:hAnsi="Arial" w:cs="Arial"/>
-          <w:sz w:val="32"/>
-          <w:szCs w:val="32"/>
-        </w:rPr>
-      </w:pPr>
-    </w:p>
-    <w:p>
-      <w:pPr>
-        <w:pStyle w:val="ListParagraph"/>
-        <w:numPr>
-          <w:ilvl w:val="0"/>
-          <w:numId w:val="2"/>
-        </w:numPr>
-        <w:rPr>
-          <w:rFonts w:ascii="Georgia" w:hAnsi="Georgia" w:cs="Arial"/>
-          <w:sz w:val="28"/>
-          <w:szCs w:val="28"/>
-        </w:rPr>
-      </w:pPr>
-      <w:r>
-        <w:rPr>
-          <w:rFonts w:ascii="Georgia" w:hAnsi="Georgia" w:cs="Arial"/>
-          <w:sz w:val="28"/>
-          <w:szCs w:val="28"/>
-        </w:rPr>
-        <w:t>Registration page</w:t>
-      </w:r>
-    </w:p>
-    <w:p>
-      <w:pPr>
-        <w:pStyle w:val="ListParagraph"/>
-        <w:ind w:left="1350"/>
+        <w:rPr>
+          <w:rFonts w:ascii="Arial" w:hAnsi="Arial" w:cs="Arial"/>
+          <w:sz w:val="32"/>
+          <w:szCs w:val="32"/>
+        </w:rPr>
+      </w:pPr>
+    </w:p>
+    <w:p>
+      <w:pPr>
+        <w:rPr>
+          <w:rFonts w:ascii="Arial" w:hAnsi="Arial" w:cs="Arial"/>
+          <w:sz w:val="32"/>
+          <w:szCs w:val="32"/>
+        </w:rPr>
+      </w:pPr>
+    </w:p>
+    <w:p>
+      <w:pPr>
+        <w:rPr>
+          <w:rFonts w:ascii="Arial" w:hAnsi="Arial" w:cs="Arial"/>
+          <w:sz w:val="32"/>
+          <w:szCs w:val="32"/>
+        </w:rPr>
+      </w:pPr>
+    </w:p>
+    <w:p>
+      <w:pPr>
+        <w:rPr>
+          <w:rFonts w:ascii="Arial" w:hAnsi="Arial" w:cs="Arial"/>
+          <w:sz w:val="32"/>
+          <w:szCs w:val="32"/>
+        </w:rPr>
+      </w:pPr>
+    </w:p>
+    <w:p>
+      <w:pPr>
         <w:rPr>
           <w:rFonts w:ascii="Arial" w:hAnsi="Arial" w:cs="Arial"/>
           <w:sz w:val="32"/>
@@ -3492,26 +3330,26 @@
         </w:rPr>
         <w:lastRenderedPageBreak/>
         <w:drawing>
-          <wp:anchor distT="0" distB="0" distL="114300" distR="114300" simplePos="0" relativeHeight="251659264" behindDoc="1" locked="0" layoutInCell="1" allowOverlap="1">
+          <wp:anchor distT="0" distB="0" distL="114300" distR="114300" simplePos="0" relativeHeight="251670528" behindDoc="1" locked="0" layoutInCell="1" allowOverlap="1">
             <wp:simplePos x="0" y="0"/>
             <wp:positionH relativeFrom="column">
-              <wp:posOffset>864870</wp:posOffset>
+              <wp:posOffset>19050</wp:posOffset>
             </wp:positionH>
             <wp:positionV relativeFrom="paragraph">
-              <wp:posOffset>197485</wp:posOffset>
+              <wp:posOffset>670560</wp:posOffset>
             </wp:positionV>
-            <wp:extent cx="4156710" cy="3479165"/>
+            <wp:extent cx="5947410" cy="2621280"/>
             <wp:effectExtent l="19050" t="0" r="0" b="0"/>
             <wp:wrapTight wrapText="bothSides">
               <wp:wrapPolygon edited="0">
-                <wp:start x="-99" y="0"/>
-                <wp:lineTo x="-99" y="21525"/>
-                <wp:lineTo x="21580" y="21525"/>
-                <wp:lineTo x="21580" y="0"/>
-                <wp:lineTo x="-99" y="0"/>
+                <wp:start x="-69" y="0"/>
+                <wp:lineTo x="-69" y="21506"/>
+                <wp:lineTo x="21586" y="21506"/>
+                <wp:lineTo x="21586" y="0"/>
+                <wp:lineTo x="-69" y="0"/>
               </wp:wrapPolygon>
             </wp:wrapTight>
-            <wp:docPr id="7" name="Picture 7"/>
+            <wp:docPr id="15" name="Picture 13"/>
             <wp:cNvGraphicFramePr>
               <a:graphicFrameLocks xmlns:a="http://schemas.openxmlformats.org/drawingml/2006/main" noChangeAspect="1"/>
             </wp:cNvGraphicFramePr>
@@ -3519,7 +3357,7 @@
               <a:graphicData uri="http://schemas.openxmlformats.org/drawingml/2006/picture">
                 <pic:pic xmlns:pic="http://schemas.openxmlformats.org/drawingml/2006/picture">
                   <pic:nvPicPr>
-                    <pic:cNvPr id="0" name="Picture 7"/>
+                    <pic:cNvPr id="0" name="Picture 13"/>
                     <pic:cNvPicPr>
                       <a:picLocks noChangeAspect="1" noChangeArrowheads="1"/>
                     </pic:cNvPicPr>
@@ -3534,7 +3372,7 @@
                   <pic:spPr bwMode="auto">
                     <a:xfrm>
                       <a:off x="0" y="0"/>
-                      <a:ext cx="4156710" cy="3479165"/>
+                      <a:ext cx="5947410" cy="2621280"/>
                     </a:xfrm>
                     <a:prstGeom prst="rect">
                       <a:avLst/>
@@ -3556,87 +3394,6 @@
     </w:p>
     <w:p>
       <w:pPr>
-        <w:rPr>
-          <w:rFonts w:ascii="Arial" w:hAnsi="Arial" w:cs="Arial"/>
-          <w:sz w:val="32"/>
-          <w:szCs w:val="32"/>
-        </w:rPr>
-      </w:pPr>
-    </w:p>
-    <w:p>
-      <w:pPr>
-        <w:rPr>
-          <w:rFonts w:ascii="Arial" w:hAnsi="Arial" w:cs="Arial"/>
-          <w:sz w:val="32"/>
-          <w:szCs w:val="32"/>
-        </w:rPr>
-      </w:pPr>
-    </w:p>
-    <w:p>
-      <w:pPr>
-        <w:rPr>
-          <w:rFonts w:ascii="Arial" w:hAnsi="Arial" w:cs="Arial"/>
-          <w:sz w:val="32"/>
-          <w:szCs w:val="32"/>
-        </w:rPr>
-      </w:pPr>
-    </w:p>
-    <w:p>
-      <w:pPr>
-        <w:rPr>
-          <w:rFonts w:ascii="Arial" w:hAnsi="Arial" w:cs="Arial"/>
-          <w:sz w:val="32"/>
-          <w:szCs w:val="32"/>
-        </w:rPr>
-      </w:pPr>
-    </w:p>
-    <w:p>
-      <w:pPr>
-        <w:rPr>
-          <w:rFonts w:ascii="Arial" w:hAnsi="Arial" w:cs="Arial"/>
-          <w:sz w:val="32"/>
-          <w:szCs w:val="32"/>
-        </w:rPr>
-      </w:pPr>
-    </w:p>
-    <w:p>
-      <w:pPr>
-        <w:rPr>
-          <w:rFonts w:ascii="Arial" w:hAnsi="Arial" w:cs="Arial"/>
-          <w:sz w:val="32"/>
-          <w:szCs w:val="32"/>
-        </w:rPr>
-      </w:pPr>
-    </w:p>
-    <w:p>
-      <w:pPr>
-        <w:rPr>
-          <w:rFonts w:ascii="Arial" w:hAnsi="Arial" w:cs="Arial"/>
-          <w:sz w:val="32"/>
-          <w:szCs w:val="32"/>
-        </w:rPr>
-      </w:pPr>
-    </w:p>
-    <w:p>
-      <w:pPr>
-        <w:rPr>
-          <w:rFonts w:ascii="Arial" w:hAnsi="Arial" w:cs="Arial"/>
-          <w:sz w:val="32"/>
-          <w:szCs w:val="32"/>
-        </w:rPr>
-      </w:pPr>
-    </w:p>
-    <w:p>
-      <w:pPr>
-        <w:rPr>
-          <w:rFonts w:ascii="Arial" w:hAnsi="Arial" w:cs="Arial"/>
-          <w:sz w:val="32"/>
-          <w:szCs w:val="32"/>
-        </w:rPr>
-      </w:pPr>
-    </w:p>
-    <w:p>
-      <w:pPr>
         <w:pStyle w:val="ListParagraph"/>
         <w:numPr>
           <w:ilvl w:val="0"/>
@@ -3667,26 +3424,48 @@
           <w:szCs w:val="32"/>
         </w:rPr>
       </w:pPr>
-      <w:r>
-        <w:rPr>
-          <w:rFonts w:ascii="Arial" w:hAnsi="Arial" w:cs="Arial"/>
+    </w:p>
+    <w:p>
+      <w:pPr>
+        <w:pStyle w:val="ListParagraph"/>
+        <w:numPr>
+          <w:ilvl w:val="0"/>
+          <w:numId w:val="2"/>
+        </w:numPr>
+        <w:rPr>
+          <w:rFonts w:ascii="Georgia" w:hAnsi="Georgia" w:cs="Arial"/>
+          <w:sz w:val="28"/>
+          <w:szCs w:val="28"/>
+        </w:rPr>
+      </w:pPr>
+      <w:r>
+        <w:rPr>
+          <w:rFonts w:ascii="Georgia" w:hAnsi="Georgia" w:cs="Arial"/>
           <w:noProof/>
-          <w:sz w:val="32"/>
-          <w:szCs w:val="32"/>
+          <w:sz w:val="28"/>
+          <w:szCs w:val="28"/>
         </w:rPr>
         <w:drawing>
-          <wp:anchor distT="0" distB="0" distL="114300" distR="114300" simplePos="0" relativeHeight="251660288" behindDoc="0" locked="0" layoutInCell="1" allowOverlap="1">
+          <wp:anchor distT="0" distB="0" distL="114300" distR="114300" simplePos="0" relativeHeight="251671552" behindDoc="1" locked="0" layoutInCell="1" allowOverlap="1">
             <wp:simplePos x="0" y="0"/>
             <wp:positionH relativeFrom="column">
-              <wp:posOffset>293370</wp:posOffset>
+              <wp:posOffset>285750</wp:posOffset>
             </wp:positionH>
             <wp:positionV relativeFrom="paragraph">
-              <wp:posOffset>225425</wp:posOffset>
+              <wp:posOffset>389255</wp:posOffset>
             </wp:positionV>
-            <wp:extent cx="5947410" cy="2392680"/>
-            <wp:effectExtent l="19050" t="0" r="0" b="0"/>
-            <wp:wrapSquare wrapText="bothSides"/>
-            <wp:docPr id="10" name="Picture 10"/>
+            <wp:extent cx="5936615" cy="2929255"/>
+            <wp:effectExtent l="19050" t="0" r="6985" b="0"/>
+            <wp:wrapTight wrapText="bothSides">
+              <wp:wrapPolygon edited="0">
+                <wp:start x="-69" y="0"/>
+                <wp:lineTo x="-69" y="21492"/>
+                <wp:lineTo x="21625" y="21492"/>
+                <wp:lineTo x="21625" y="0"/>
+                <wp:lineTo x="-69" y="0"/>
+              </wp:wrapPolygon>
+            </wp:wrapTight>
+            <wp:docPr id="17" name="Picture 16"/>
             <wp:cNvGraphicFramePr>
               <a:graphicFrameLocks xmlns:a="http://schemas.openxmlformats.org/drawingml/2006/main" noChangeAspect="1"/>
             </wp:cNvGraphicFramePr>
@@ -3694,7 +3473,7 @@
               <a:graphicData uri="http://schemas.openxmlformats.org/drawingml/2006/picture">
                 <pic:pic xmlns:pic="http://schemas.openxmlformats.org/drawingml/2006/picture">
                   <pic:nvPicPr>
-                    <pic:cNvPr id="0" name="Picture 10"/>
+                    <pic:cNvPr id="0" name="Picture 16"/>
                     <pic:cNvPicPr>
                       <a:picLocks noChangeAspect="1" noChangeArrowheads="1"/>
                     </pic:cNvPicPr>
@@ -3709,7 +3488,7 @@
                   <pic:spPr bwMode="auto">
                     <a:xfrm>
                       <a:off x="0" y="0"/>
-                      <a:ext cx="5947410" cy="2392680"/>
+                      <a:ext cx="5936615" cy="2929255"/>
                     </a:xfrm>
                     <a:prstGeom prst="rect">
                       <a:avLst/>
@@ -3728,17 +3507,22 @@
           </wp:anchor>
         </w:drawing>
       </w:r>
-    </w:p>
-    <w:p>
-      <w:pPr>
-        <w:pStyle w:val="ListParagraph"/>
-        <w:ind w:left="1350"/>
-        <w:rPr>
-          <w:rFonts w:ascii="Arial" w:hAnsi="Arial" w:cs="Arial"/>
-          <w:sz w:val="32"/>
-          <w:szCs w:val="32"/>
-        </w:rPr>
-      </w:pPr>
+      <w:r>
+        <w:rPr>
+          <w:rFonts w:ascii="Georgia" w:hAnsi="Georgia" w:cs="Arial"/>
+          <w:sz w:val="28"/>
+          <w:szCs w:val="28"/>
+        </w:rPr>
+        <w:t xml:space="preserve">Registration </w:t>
+      </w:r>
+      <w:r>
+        <w:rPr>
+          <w:rFonts w:ascii="Georgia" w:hAnsi="Georgia" w:cs="Arial"/>
+          <w:sz w:val="28"/>
+          <w:szCs w:val="28"/>
+        </w:rPr>
+        <w:t>page</w:t>
+      </w:r>
     </w:p>
     <w:p>
       <w:pPr>
@@ -3786,6 +3570,221 @@
           <w:szCs w:val="28"/>
         </w:rPr>
       </w:pPr>
+    </w:p>
+    <w:p>
+      <w:pPr>
+        <w:pStyle w:val="ListParagraph"/>
+        <w:numPr>
+          <w:ilvl w:val="0"/>
+          <w:numId w:val="2"/>
+        </w:numPr>
+        <w:rPr>
+          <w:rFonts w:ascii="Georgia" w:hAnsi="Georgia" w:cs="Arial"/>
+          <w:sz w:val="28"/>
+          <w:szCs w:val="28"/>
+        </w:rPr>
+      </w:pPr>
+    </w:p>
+    <w:p>
+      <w:pPr>
+        <w:pStyle w:val="ListParagraph"/>
+        <w:numPr>
+          <w:ilvl w:val="0"/>
+          <w:numId w:val="2"/>
+        </w:numPr>
+        <w:rPr>
+          <w:rFonts w:ascii="Georgia" w:hAnsi="Georgia" w:cs="Arial"/>
+          <w:sz w:val="28"/>
+          <w:szCs w:val="28"/>
+        </w:rPr>
+      </w:pPr>
+    </w:p>
+    <w:p>
+      <w:pPr>
+        <w:pStyle w:val="ListParagraph"/>
+        <w:numPr>
+          <w:ilvl w:val="0"/>
+          <w:numId w:val="2"/>
+        </w:numPr>
+        <w:rPr>
+          <w:rFonts w:ascii="Georgia" w:hAnsi="Georgia" w:cs="Arial"/>
+          <w:sz w:val="28"/>
+          <w:szCs w:val="28"/>
+        </w:rPr>
+      </w:pPr>
+    </w:p>
+    <w:p>
+      <w:pPr>
+        <w:pStyle w:val="ListParagraph"/>
+        <w:numPr>
+          <w:ilvl w:val="0"/>
+          <w:numId w:val="2"/>
+        </w:numPr>
+        <w:rPr>
+          <w:rFonts w:ascii="Georgia" w:hAnsi="Georgia" w:cs="Arial"/>
+          <w:sz w:val="28"/>
+          <w:szCs w:val="28"/>
+        </w:rPr>
+      </w:pPr>
+    </w:p>
+    <w:p>
+      <w:pPr>
+        <w:pStyle w:val="ListParagraph"/>
+        <w:numPr>
+          <w:ilvl w:val="0"/>
+          <w:numId w:val="2"/>
+        </w:numPr>
+        <w:rPr>
+          <w:rFonts w:ascii="Georgia" w:hAnsi="Georgia" w:cs="Arial"/>
+          <w:sz w:val="28"/>
+          <w:szCs w:val="28"/>
+        </w:rPr>
+      </w:pPr>
+    </w:p>
+    <w:p>
+      <w:pPr>
+        <w:pStyle w:val="ListParagraph"/>
+        <w:numPr>
+          <w:ilvl w:val="0"/>
+          <w:numId w:val="2"/>
+        </w:numPr>
+        <w:rPr>
+          <w:rFonts w:ascii="Georgia" w:hAnsi="Georgia" w:cs="Arial"/>
+          <w:sz w:val="28"/>
+          <w:szCs w:val="28"/>
+        </w:rPr>
+      </w:pPr>
+    </w:p>
+    <w:p>
+      <w:pPr>
+        <w:pStyle w:val="ListParagraph"/>
+        <w:numPr>
+          <w:ilvl w:val="0"/>
+          <w:numId w:val="2"/>
+        </w:numPr>
+        <w:rPr>
+          <w:rFonts w:ascii="Georgia" w:hAnsi="Georgia" w:cs="Arial"/>
+          <w:sz w:val="28"/>
+          <w:szCs w:val="28"/>
+        </w:rPr>
+      </w:pPr>
+    </w:p>
+    <w:p>
+      <w:pPr>
+        <w:pStyle w:val="ListParagraph"/>
+        <w:numPr>
+          <w:ilvl w:val="0"/>
+          <w:numId w:val="2"/>
+        </w:numPr>
+        <w:rPr>
+          <w:rFonts w:ascii="Georgia" w:hAnsi="Georgia" w:cs="Arial"/>
+          <w:sz w:val="28"/>
+          <w:szCs w:val="28"/>
+        </w:rPr>
+      </w:pPr>
+    </w:p>
+    <w:p>
+      <w:pPr>
+        <w:pStyle w:val="ListParagraph"/>
+        <w:numPr>
+          <w:ilvl w:val="0"/>
+          <w:numId w:val="2"/>
+        </w:numPr>
+        <w:rPr>
+          <w:rFonts w:ascii="Georgia" w:hAnsi="Georgia" w:cs="Arial"/>
+          <w:sz w:val="28"/>
+          <w:szCs w:val="28"/>
+        </w:rPr>
+      </w:pPr>
+    </w:p>
+    <w:p>
+      <w:pPr>
+        <w:pStyle w:val="ListParagraph"/>
+        <w:ind w:left="1350"/>
+        <w:rPr>
+          <w:rFonts w:ascii="Georgia" w:hAnsi="Georgia" w:cs="Arial"/>
+          <w:sz w:val="28"/>
+          <w:szCs w:val="28"/>
+        </w:rPr>
+      </w:pPr>
+    </w:p>
+    <w:p>
+      <w:pPr>
+        <w:pStyle w:val="ListParagraph"/>
+        <w:ind w:left="1350"/>
+        <w:rPr>
+          <w:rFonts w:ascii="Georgia" w:hAnsi="Georgia" w:cs="Arial"/>
+          <w:sz w:val="28"/>
+          <w:szCs w:val="28"/>
+        </w:rPr>
+      </w:pPr>
+    </w:p>
+    <w:p>
+      <w:pPr>
+        <w:pStyle w:val="ListParagraph"/>
+        <w:ind w:left="1350"/>
+        <w:rPr>
+          <w:rFonts w:ascii="Georgia" w:hAnsi="Georgia" w:cs="Arial"/>
+          <w:sz w:val="28"/>
+          <w:szCs w:val="28"/>
+        </w:rPr>
+      </w:pPr>
+    </w:p>
+    <w:p>
+      <w:pPr>
+        <w:pStyle w:val="ListParagraph"/>
+        <w:ind w:left="1350"/>
+        <w:rPr>
+          <w:rFonts w:ascii="Georgia" w:hAnsi="Georgia" w:cs="Arial"/>
+          <w:sz w:val="28"/>
+          <w:szCs w:val="28"/>
+        </w:rPr>
+      </w:pPr>
+    </w:p>
+    <w:p>
+      <w:pPr>
+        <w:pStyle w:val="ListParagraph"/>
+        <w:ind w:left="1350"/>
+        <w:rPr>
+          <w:rFonts w:ascii="Georgia" w:hAnsi="Georgia" w:cs="Arial"/>
+          <w:sz w:val="28"/>
+          <w:szCs w:val="28"/>
+        </w:rPr>
+      </w:pPr>
+    </w:p>
+    <w:p>
+      <w:pPr>
+        <w:pStyle w:val="ListParagraph"/>
+        <w:numPr>
+          <w:ilvl w:val="0"/>
+          <w:numId w:val="2"/>
+        </w:numPr>
+        <w:rPr>
+          <w:rFonts w:ascii="Georgia" w:hAnsi="Georgia" w:cs="Arial"/>
+          <w:sz w:val="28"/>
+          <w:szCs w:val="28"/>
+        </w:rPr>
+      </w:pPr>
+      <w:r>
+        <w:rPr>
+          <w:rFonts w:ascii="Georgia" w:hAnsi="Georgia" w:cs="Arial"/>
+          <w:sz w:val="28"/>
+          <w:szCs w:val="28"/>
+        </w:rPr>
+        <w:lastRenderedPageBreak/>
+        <w:t>Contact page</w:t>
+      </w:r>
+    </w:p>
+    <w:p>
+      <w:pPr>
+        <w:pStyle w:val="ListParagraph"/>
+        <w:ind w:left="1350"/>
+        <w:rPr>
+          <w:rFonts w:ascii="Georgia" w:hAnsi="Georgia" w:cs="Arial"/>
+          <w:sz w:val="28"/>
+          <w:szCs w:val="28"/>
+        </w:rPr>
+      </w:pPr>
       <w:r>
         <w:rPr>
           <w:rFonts w:ascii="Georgia" w:hAnsi="Georgia" w:cs="Arial"/>
@@ -3793,28 +3792,27 @@
           <w:sz w:val="28"/>
           <w:szCs w:val="28"/>
         </w:rPr>
-        <w:lastRenderedPageBreak/>
         <w:drawing>
-          <wp:anchor distT="0" distB="0" distL="114300" distR="114300" simplePos="0" relativeHeight="251662336" behindDoc="1" locked="0" layoutInCell="1" allowOverlap="1">
+          <wp:anchor distT="0" distB="0" distL="114300" distR="114300" simplePos="0" relativeHeight="251672576" behindDoc="1" locked="0" layoutInCell="1" allowOverlap="1">
             <wp:simplePos x="0" y="0"/>
             <wp:positionH relativeFrom="column">
-              <wp:posOffset>377190</wp:posOffset>
+              <wp:posOffset>19050</wp:posOffset>
             </wp:positionH>
             <wp:positionV relativeFrom="paragraph">
-              <wp:posOffset>365760</wp:posOffset>
+              <wp:posOffset>-3175</wp:posOffset>
             </wp:positionV>
-            <wp:extent cx="5947410" cy="2186940"/>
-            <wp:effectExtent l="19050" t="0" r="0" b="0"/>
+            <wp:extent cx="5939155" cy="2692400"/>
+            <wp:effectExtent l="19050" t="0" r="4445" b="0"/>
             <wp:wrapTight wrapText="bothSides">
               <wp:wrapPolygon edited="0">
                 <wp:start x="-69" y="0"/>
-                <wp:lineTo x="-69" y="21449"/>
-                <wp:lineTo x="21586" y="21449"/>
-                <wp:lineTo x="21586" y="0"/>
+                <wp:lineTo x="-69" y="21396"/>
+                <wp:lineTo x="21616" y="21396"/>
+                <wp:lineTo x="21616" y="0"/>
                 <wp:lineTo x="-69" y="0"/>
               </wp:wrapPolygon>
             </wp:wrapTight>
-            <wp:docPr id="8" name="Picture 7"/>
+            <wp:docPr id="19" name="Picture 19"/>
             <wp:cNvGraphicFramePr>
               <a:graphicFrameLocks xmlns:a="http://schemas.openxmlformats.org/drawingml/2006/main" noChangeAspect="1"/>
             </wp:cNvGraphicFramePr>
@@ -3822,7 +3820,7 @@
               <a:graphicData uri="http://schemas.openxmlformats.org/drawingml/2006/picture">
                 <pic:pic xmlns:pic="http://schemas.openxmlformats.org/drawingml/2006/picture">
                   <pic:nvPicPr>
-                    <pic:cNvPr id="0" name="Picture 7"/>
+                    <pic:cNvPr id="0" name="Picture 19"/>
                     <pic:cNvPicPr>
                       <a:picLocks noChangeAspect="1" noChangeArrowheads="1"/>
                     </pic:cNvPicPr>
@@ -3837,7 +3835,7 @@
                   <pic:spPr bwMode="auto">
                     <a:xfrm>
                       <a:off x="0" y="0"/>
-                      <a:ext cx="5947410" cy="2186940"/>
+                      <a:ext cx="5939155" cy="2692400"/>
                     </a:xfrm>
                     <a:prstGeom prst="rect">
                       <a:avLst/>
@@ -3856,14 +3854,6 @@
           </wp:anchor>
         </w:drawing>
       </w:r>
-      <w:r>
-        <w:rPr>
-          <w:rFonts w:ascii="Georgia" w:hAnsi="Georgia" w:cs="Arial"/>
-          <w:sz w:val="28"/>
-          <w:szCs w:val="28"/>
-        </w:rPr>
-        <w:t>Contact page</w:t>
-      </w:r>
     </w:p>
     <w:p>
       <w:pPr>
@@ -3938,6 +3928,33 @@
           <w:rFonts w:ascii="Arial" w:hAnsi="Arial" w:cs="Arial"/>
           <w:sz w:val="32"/>
           <w:szCs w:val="32"/>
+        </w:rPr>
+      </w:pPr>
+    </w:p>
+    <w:p>
+      <w:pPr>
+        <w:rPr>
+          <w:rFonts w:ascii="Arial" w:hAnsi="Arial" w:cs="Arial"/>
+          <w:sz w:val="30"/>
+          <w:szCs w:val="30"/>
+        </w:rPr>
+      </w:pPr>
+    </w:p>
+    <w:p>
+      <w:pPr>
+        <w:rPr>
+          <w:rFonts w:ascii="Arial" w:hAnsi="Arial" w:cs="Arial"/>
+          <w:sz w:val="30"/>
+          <w:szCs w:val="30"/>
+        </w:rPr>
+      </w:pPr>
+    </w:p>
+    <w:p>
+      <w:pPr>
+        <w:rPr>
+          <w:rFonts w:ascii="Arial" w:hAnsi="Arial" w:cs="Arial"/>
+          <w:sz w:val="30"/>
+          <w:szCs w:val="30"/>
         </w:rPr>
       </w:pPr>
     </w:p>
@@ -3998,6 +4015,7 @@
           <w:sz w:val="36"/>
           <w:szCs w:val="36"/>
         </w:rPr>
+        <w:lastRenderedPageBreak/>
         <w:t>Design phase</w:t>
       </w:r>
     </w:p>
@@ -4388,7 +4406,6 @@
           <w:sz w:val="36"/>
           <w:szCs w:val="36"/>
         </w:rPr>
-        <w:lastRenderedPageBreak/>
         <w:t>Entity-Relationship Diagram</w:t>
       </w:r>
     </w:p>
@@ -4477,6 +4494,7 @@
           <w:sz w:val="32"/>
           <w:szCs w:val="32"/>
         </w:rPr>
+        <w:lastRenderedPageBreak/>
         <w:drawing>
           <wp:anchor distT="0" distB="0" distL="114300" distR="114300" simplePos="0" relativeHeight="251665408" behindDoc="1" locked="0" layoutInCell="1" allowOverlap="1">
             <wp:simplePos x="0" y="0"/>
@@ -4698,7 +4716,6 @@
           <w:sz w:val="24"/>
           <w:szCs w:val="24"/>
         </w:rPr>
-        <w:lastRenderedPageBreak/>
         <w:t xml:space="preserve"> </w:t>
       </w:r>
       <w:r>
@@ -4838,6 +4855,7 @@
           <w:sz w:val="24"/>
           <w:szCs w:val="24"/>
         </w:rPr>
+        <w:lastRenderedPageBreak/>
         <w:t>Information can be hidden in ER model.</w:t>
       </w:r>
     </w:p>
@@ -5038,7 +5056,6 @@
           <w:sz w:val="32"/>
           <w:szCs w:val="32"/>
         </w:rPr>
-        <w:lastRenderedPageBreak/>
         <w:drawing>
           <wp:anchor distT="0" distB="0" distL="114300" distR="114300" simplePos="0" relativeHeight="251667456" behindDoc="1" locked="0" layoutInCell="1" allowOverlap="1">
             <wp:simplePos x="0" y="0"/>
@@ -5116,6 +5133,7 @@
           <w:sz w:val="24"/>
           <w:szCs w:val="24"/>
         </w:rPr>
+        <w:lastRenderedPageBreak/>
         <w:t>Justification</w:t>
       </w:r>
     </w:p>
@@ -5337,7 +5355,6 @@
           <w:sz w:val="24"/>
           <w:szCs w:val="24"/>
         </w:rPr>
-        <w:lastRenderedPageBreak/>
         <w:t xml:space="preserve">These diagrams can lead the </w:t>
       </w:r>
       <w:r>
@@ -5420,6 +5437,7 @@
           <w:sz w:val="24"/>
           <w:szCs w:val="24"/>
         </w:rPr>
+        <w:lastRenderedPageBreak/>
         <w:drawing>
           <wp:inline distT="0" distB="0" distL="0" distR="0">
             <wp:extent cx="5936814" cy="3550920"/>

</xml_diff>

<commit_message>
qunatity added in product table
</commit_message>
<xml_diff>
--- a/Design/analysis_design_phase.docx
+++ b/Design/analysis_design_phase.docx
@@ -83,34 +83,7 @@
           <w:sz w:val="48"/>
           <w:szCs w:val="48"/>
         </w:rPr>
-        <w:t>A</w:t>
-      </w:r>
-      <w:r>
-        <w:rPr>
-          <w:rFonts w:ascii="Georgia" w:hAnsi="Georgia" w:cs="Arial"/>
-          <w:b/>
-          <w:sz w:val="48"/>
-          <w:szCs w:val="48"/>
-        </w:rPr>
-        <w:t>nalysis</w:t>
-      </w:r>
-      <w:r>
-        <w:rPr>
-          <w:rFonts w:ascii="Georgia" w:hAnsi="Georgia" w:cs="Arial"/>
-          <w:b/>
-          <w:sz w:val="48"/>
-          <w:szCs w:val="48"/>
-        </w:rPr>
-        <w:t xml:space="preserve"> and design</w:t>
-      </w:r>
-      <w:r>
-        <w:rPr>
-          <w:rFonts w:ascii="Georgia" w:hAnsi="Georgia" w:cs="Arial"/>
-          <w:b/>
-          <w:sz w:val="48"/>
-          <w:szCs w:val="48"/>
-        </w:rPr>
-        <w:t xml:space="preserve"> phase</w:t>
+        <w:t>Final Documentaion</w:t>
       </w:r>
     </w:p>
     <w:p>

</xml_diff>